<commit_message>
Proyecto para prueba de seleccion Nisum
</commit_message>
<xml_diff>
--- a/Documentacion/Manual_Aplicacion_RestApi_Backend_Java.docx
+++ b/Documentacion/Manual_Aplicacion_RestApi_Backend_Java.docx
@@ -867,21 +867,7 @@
         <w:rPr>
           <w:rFonts w:ascii="Arial" w:hAnsi="Arial" w:cs="Arial"/>
         </w:rPr>
-        <w:t xml:space="preserve">A </w:t>
-      </w:r>
-      <w:proofErr w:type="gramStart"/>
-      <w:r>
-        <w:rPr>
-          <w:rFonts w:ascii="Arial" w:hAnsi="Arial" w:cs="Arial"/>
-        </w:rPr>
-        <w:t>continuación</w:t>
-      </w:r>
-      <w:proofErr w:type="gramEnd"/>
-      <w:r>
-        <w:rPr>
-          <w:rFonts w:ascii="Arial" w:hAnsi="Arial" w:cs="Arial"/>
-        </w:rPr>
-        <w:t xml:space="preserve"> se muestra una serie de Diagramas generados para el mayor entendimiento de la aplicación y como </w:t>
+        <w:t xml:space="preserve">A continuación se muestra una serie de Diagramas generados para el mayor entendimiento de la aplicación y como </w:t>
       </w:r>
       <w:proofErr w:type="spellStart"/>
       <w:r>
@@ -945,7 +931,7 @@
           <w:noProof/>
         </w:rPr>
         <w:drawing>
-          <wp:inline distT="0" distB="0" distL="0" distR="0" wp14:anchorId="4761ABB6" wp14:editId="164F27DE">
+          <wp:inline distT="0" distB="0" distL="0" distR="0" wp14:anchorId="4761ABB6" wp14:editId="26CD3E9F">
             <wp:extent cx="5213985" cy="1753741"/>
             <wp:effectExtent l="0" t="0" r="5715" b="0"/>
             <wp:docPr id="678539998" name="Imagen 1"/>
@@ -1042,7 +1028,7 @@
           <w:noProof/>
         </w:rPr>
         <w:drawing>
-          <wp:inline distT="0" distB="0" distL="0" distR="0" wp14:anchorId="5F299EE7" wp14:editId="650F567A">
+          <wp:inline distT="0" distB="0" distL="0" distR="0" wp14:anchorId="5F299EE7" wp14:editId="3F331C30">
             <wp:extent cx="5613400" cy="4826000"/>
             <wp:effectExtent l="0" t="0" r="6350" b="0"/>
             <wp:docPr id="1173469875" name="Imagen 2"/>
@@ -4482,6 +4468,168 @@
     </w:p>
     <w:p>
       <w:pPr>
+        <w:spacing w:after="0"/>
+        <w:rPr>
+          <w:rFonts w:ascii="Arial" w:hAnsi="Arial" w:cs="Arial"/>
+          <w:lang w:val="en-US"/>
+        </w:rPr>
+      </w:pPr>
+      <w:r>
+        <w:rPr>
+          <w:rFonts w:ascii="Arial" w:hAnsi="Arial" w:cs="Arial"/>
+          <w:lang w:val="en-US"/>
+        </w:rPr>
+        <w:t>Saved Settings:</w:t>
+      </w:r>
+      <w:r>
+        <w:rPr>
+          <w:rFonts w:ascii="Arial" w:hAnsi="Arial" w:cs="Arial"/>
+          <w:lang w:val="en-US"/>
+        </w:rPr>
+        <w:t xml:space="preserve"> G</w:t>
+      </w:r>
+      <w:r>
+        <w:rPr>
+          <w:rFonts w:ascii="Arial" w:hAnsi="Arial" w:cs="Arial"/>
+          <w:lang w:val="en-US"/>
+        </w:rPr>
+        <w:t>eneric H2 (Embedded)</w:t>
+      </w:r>
+    </w:p>
+    <w:p>
+      <w:pPr>
+        <w:pStyle w:val="Prrafodelista"/>
+        <w:spacing w:after="0"/>
+        <w:ind w:left="0"/>
+        <w:rPr>
+          <w:rFonts w:ascii="Arial" w:hAnsi="Arial" w:cs="Arial"/>
+          <w:lang w:val="en-US"/>
+        </w:rPr>
+      </w:pPr>
+      <w:r>
+        <w:rPr>
+          <w:rFonts w:ascii="Arial" w:hAnsi="Arial" w:cs="Arial"/>
+          <w:lang w:val="en-US"/>
+        </w:rPr>
+        <w:t>Setting Name: Generic H2 (Embedded)</w:t>
+      </w:r>
+    </w:p>
+    <w:p>
+      <w:pPr>
+        <w:pStyle w:val="Prrafodelista"/>
+        <w:spacing w:after="0"/>
+        <w:ind w:left="0"/>
+        <w:rPr>
+          <w:rFonts w:ascii="Arial" w:hAnsi="Arial" w:cs="Arial"/>
+          <w:lang w:val="en-US"/>
+        </w:rPr>
+      </w:pPr>
+      <w:r>
+        <w:rPr>
+          <w:rFonts w:ascii="Arial" w:hAnsi="Arial" w:cs="Arial"/>
+          <w:lang w:val="en-US"/>
+        </w:rPr>
+        <w:t>JDBC URL</w:t>
+      </w:r>
+      <w:r>
+        <w:rPr>
+          <w:rFonts w:ascii="Arial" w:hAnsi="Arial" w:cs="Arial"/>
+          <w:lang w:val="en-US"/>
+        </w:rPr>
+        <w:t>: jdbc:h2:mem:testdb</w:t>
+      </w:r>
+    </w:p>
+    <w:p>
+      <w:pPr>
+        <w:pStyle w:val="Prrafodelista"/>
+        <w:spacing w:after="0"/>
+        <w:ind w:left="0"/>
+        <w:rPr>
+          <w:rFonts w:ascii="Arial" w:hAnsi="Arial" w:cs="Arial"/>
+        </w:rPr>
+      </w:pPr>
+      <w:r>
+        <w:rPr>
+          <w:rFonts w:ascii="Arial" w:hAnsi="Arial" w:cs="Arial"/>
+        </w:rPr>
+        <w:t xml:space="preserve">User </w:t>
+      </w:r>
+      <w:proofErr w:type="spellStart"/>
+      <w:r>
+        <w:rPr>
+          <w:rFonts w:ascii="Arial" w:hAnsi="Arial" w:cs="Arial"/>
+        </w:rPr>
+        <w:t>Name</w:t>
+      </w:r>
+      <w:proofErr w:type="spellEnd"/>
+      <w:r>
+        <w:rPr>
+          <w:rFonts w:ascii="Arial" w:hAnsi="Arial" w:cs="Arial"/>
+        </w:rPr>
+        <w:t>:</w:t>
+      </w:r>
+      <w:r>
+        <w:rPr>
+          <w:rFonts w:ascii="Arial" w:hAnsi="Arial" w:cs="Arial"/>
+        </w:rPr>
+        <w:t xml:space="preserve"> </w:t>
+      </w:r>
+      <w:proofErr w:type="spellStart"/>
+      <w:r>
+        <w:rPr>
+          <w:rFonts w:ascii="Arial" w:hAnsi="Arial" w:cs="Arial"/>
+        </w:rPr>
+        <w:t>sa</w:t>
+      </w:r>
+      <w:proofErr w:type="spellEnd"/>
+    </w:p>
+    <w:p>
+      <w:pPr>
+        <w:pStyle w:val="Prrafodelista"/>
+        <w:spacing w:after="0"/>
+        <w:ind w:left="0"/>
+        <w:rPr>
+          <w:rFonts w:ascii="Arial" w:hAnsi="Arial" w:cs="Arial"/>
+        </w:rPr>
+      </w:pPr>
+      <w:r>
+        <w:rPr>
+          <w:rFonts w:ascii="Arial" w:hAnsi="Arial" w:cs="Arial"/>
+        </w:rPr>
+        <w:t>Password:</w:t>
+      </w:r>
+      <w:r>
+        <w:rPr>
+          <w:rFonts w:ascii="Arial" w:hAnsi="Arial" w:cs="Arial"/>
+        </w:rPr>
+        <w:t xml:space="preserve"> </w:t>
+      </w:r>
+      <w:r>
+        <w:rPr>
+          <w:rFonts w:ascii="Arial" w:hAnsi="Arial" w:cs="Arial"/>
+          <w:color w:val="FF0000"/>
+        </w:rPr>
+        <w:t xml:space="preserve">(Este campo va </w:t>
+      </w:r>
+      <w:proofErr w:type="spellStart"/>
+      <w:r>
+        <w:rPr>
+          <w:rFonts w:ascii="Arial" w:hAnsi="Arial" w:cs="Arial"/>
+          <w:color w:val="FF0000"/>
+        </w:rPr>
+        <w:t>vacio</w:t>
+      </w:r>
+      <w:proofErr w:type="spellEnd"/>
+      <w:r>
+        <w:rPr>
+          <w:rFonts w:ascii="Arial" w:hAnsi="Arial" w:cs="Arial"/>
+          <w:color w:val="FF0000"/>
+        </w:rPr>
+        <w:t>)</w:t>
+      </w:r>
+    </w:p>
+    <w:p>
+      <w:pPr>
         <w:pStyle w:val="Prrafodelista"/>
         <w:ind w:left="708" w:firstLine="708"/>
         <w:rPr>
@@ -4495,9 +4643,9 @@
           <w:noProof/>
         </w:rPr>
         <w:drawing>
-          <wp:inline distT="0" distB="0" distL="0" distR="0" wp14:anchorId="0956A7C1" wp14:editId="128569E5">
-            <wp:extent cx="3768090" cy="2865143"/>
-            <wp:effectExtent l="0" t="0" r="3810" b="0"/>
+          <wp:inline distT="0" distB="0" distL="0" distR="0" wp14:anchorId="0956A7C1" wp14:editId="765AA312">
+            <wp:extent cx="2872026" cy="2183802"/>
+            <wp:effectExtent l="0" t="0" r="5080" b="6985"/>
             <wp:docPr id="17" name="Imagen 17"/>
             <wp:cNvGraphicFramePr>
               <a:graphicFrameLocks xmlns:a="http://schemas.openxmlformats.org/drawingml/2006/main" noChangeAspect="1"/>
@@ -4518,7 +4666,7 @@
                   <pic:spPr>
                     <a:xfrm>
                       <a:off x="0" y="0"/>
-                      <a:ext cx="3769562" cy="2866262"/>
+                      <a:ext cx="2951818" cy="2244474"/>
                     </a:xfrm>
                     <a:prstGeom prst="rect">
                       <a:avLst/>
@@ -4545,6 +4693,7 @@
           <w:rFonts w:ascii="Arial" w:hAnsi="Arial" w:cs="Arial"/>
           <w:lang w:val="es-MX"/>
         </w:rPr>
+        <w:lastRenderedPageBreak/>
         <w:t>Como el test salió correcto damos clic en connect para conectarnos a la BD</w:t>
       </w:r>
     </w:p>
@@ -4562,7 +4711,6 @@
           <w:rFonts w:ascii="Arial" w:hAnsi="Arial" w:cs="Arial"/>
           <w:noProof/>
         </w:rPr>
-        <w:lastRenderedPageBreak/>
         <w:drawing>
           <wp:inline distT="0" distB="0" distL="0" distR="0" wp14:anchorId="5869CBAE" wp14:editId="28CAA336">
             <wp:extent cx="4724400" cy="2581797"/>
@@ -7631,6 +7779,18 @@
       <w:shd w:val="clear" w:color="auto" w:fill="E1DFDD"/>
     </w:rPr>
   </w:style>
+  <w:style w:type="character" w:styleId="Hipervnculovisitado">
+    <w:name w:val="FollowedHyperlink"/>
+    <w:basedOn w:val="Fuentedeprrafopredeter"/>
+    <w:uiPriority w:val="99"/>
+    <w:semiHidden/>
+    <w:unhideWhenUsed/>
+    <w:rsid w:val="00373E63"/>
+    <w:rPr>
+      <w:color w:val="954F72" w:themeColor="followedHyperlink"/>
+      <w:u w:val="single"/>
+    </w:rPr>
+  </w:style>
 </w:styles>
 </file>
 

</xml_diff>